<commit_message>
Update metrics and inference guide
</commit_message>
<xml_diff>
--- a/StrokePredictEngine_Metrics_and_Inference_Guide.docx
+++ b/StrokePredictEngine_Metrics_and_Inference_Guide.docx
@@ -104,6 +104,717 @@
       </w:pPr>
       <w:r>
         <w:rPr>
+          <w:sz w:val="28"/>
+          <w:szCs w:val="28"/>
+        </w:rPr>
+        <w:t>Table: Performance comparison across modeling strategies (ROC-AUC)</w:t>
+      </w:r>
+    </w:p>
+    <w:tbl>
+      <w:tblPr>
+        <w:tblStyle w:val="ListTable6Colorful-Accent1"/>
+        <w:tblW w:w="0" w:type="auto"/>
+        <w:tblLook w:val="04A0" w:firstRow="1" w:lastRow="0" w:firstColumn="1" w:lastColumn="0" w:noHBand="0" w:noVBand="1"/>
+      </w:tblPr>
+      <w:tblGrid>
+        <w:gridCol w:w="1798"/>
+        <w:gridCol w:w="1798"/>
+        <w:gridCol w:w="1799"/>
+        <w:gridCol w:w="1798"/>
+        <w:gridCol w:w="1798"/>
+        <w:gridCol w:w="1799"/>
+      </w:tblGrid>
+      <w:tr>
+        <w:trPr>
+          <w:cnfStyle w:val="100000000000" w:firstRow="1" w:lastRow="0" w:firstColumn="0" w:lastColumn="0" w:oddVBand="0" w:evenVBand="0" w:oddHBand="0" w:evenHBand="0" w:firstRowFirstColumn="0" w:firstRowLastColumn="0" w:lastRowFirstColumn="0" w:lastRowLastColumn="0"/>
+          <w:trHeight w:val="521"/>
+        </w:trPr>
+        <w:tc>
+          <w:tcPr>
+            <w:cnfStyle w:val="001000000000" w:firstRow="0" w:lastRow="0" w:firstColumn="1" w:lastColumn="0" w:oddVBand="0" w:evenVBand="0" w:oddHBand="0" w:evenHBand="0" w:firstRowFirstColumn="0" w:firstRowLastColumn="0" w:lastRowFirstColumn="0" w:lastRowLastColumn="0"/>
+            <w:tcW w:w="1798" w:type="dxa"/>
+            <w:vAlign w:val="center"/>
+            <w:hideMark/>
+          </w:tcPr>
+          <w:p>
+            <w:pPr>
+              <w:spacing w:after="160" w:line="278" w:lineRule="auto"/>
+              <w:jc w:val="center"/>
+              <w:rPr>
+                <w:b w:val="0"/>
+                <w:bCs w:val="0"/>
+                <w:sz w:val="20"/>
+                <w:szCs w:val="20"/>
+              </w:rPr>
+            </w:pPr>
+            <w:r>
+              <w:rPr>
+                <w:b w:val="0"/>
+                <w:bCs w:val="0"/>
+                <w:sz w:val="20"/>
+                <w:szCs w:val="20"/>
+              </w:rPr>
+              <w:t>Model</w:t>
+            </w:r>
+          </w:p>
+        </w:tc>
+        <w:tc>
+          <w:tcPr>
+            <w:tcW w:w="1798" w:type="dxa"/>
+            <w:vAlign w:val="center"/>
+            <w:hideMark/>
+          </w:tcPr>
+          <w:p>
+            <w:pPr>
+              <w:spacing w:after="160" w:line="278" w:lineRule="auto"/>
+              <w:jc w:val="center"/>
+              <w:cnfStyle w:val="100000000000" w:firstRow="1" w:lastRow="0" w:firstColumn="0" w:lastColumn="0" w:oddVBand="0" w:evenVBand="0" w:oddHBand="0" w:evenHBand="0" w:firstRowFirstColumn="0" w:firstRowLastColumn="0" w:lastRowFirstColumn="0" w:lastRowLastColumn="0"/>
+              <w:rPr>
+                <w:b w:val="0"/>
+                <w:bCs w:val="0"/>
+                <w:sz w:val="20"/>
+                <w:szCs w:val="20"/>
+              </w:rPr>
+            </w:pPr>
+            <w:r>
+              <w:rPr>
+                <w:b w:val="0"/>
+                <w:bCs w:val="0"/>
+                <w:sz w:val="20"/>
+                <w:szCs w:val="20"/>
+              </w:rPr>
+              <w:t>Baseline (All)</w:t>
+            </w:r>
+          </w:p>
+        </w:tc>
+        <w:tc>
+          <w:tcPr>
+            <w:tcW w:w="1799" w:type="dxa"/>
+            <w:vAlign w:val="center"/>
+            <w:hideMark/>
+          </w:tcPr>
+          <w:p>
+            <w:pPr>
+              <w:spacing w:after="160" w:line="278" w:lineRule="auto"/>
+              <w:jc w:val="center"/>
+              <w:cnfStyle w:val="100000000000" w:firstRow="1" w:lastRow="0" w:firstColumn="0" w:lastColumn="0" w:oddVBand="0" w:evenVBand="0" w:oddHBand="0" w:evenHBand="0" w:firstRowFirstColumn="0" w:firstRowLastColumn="0" w:lastRowFirstColumn="0" w:lastRowLastColumn="0"/>
+              <w:rPr>
+                <w:b w:val="0"/>
+                <w:bCs w:val="0"/>
+                <w:sz w:val="20"/>
+                <w:szCs w:val="20"/>
+              </w:rPr>
+            </w:pPr>
+            <w:r>
+              <w:rPr>
+                <w:b w:val="0"/>
+                <w:bCs w:val="0"/>
+                <w:sz w:val="20"/>
+                <w:szCs w:val="20"/>
+              </w:rPr>
+              <w:t>Best Cluster Only</w:t>
+            </w:r>
+          </w:p>
+        </w:tc>
+        <w:tc>
+          <w:tcPr>
+            <w:tcW w:w="1798" w:type="dxa"/>
+            <w:vAlign w:val="center"/>
+            <w:hideMark/>
+          </w:tcPr>
+          <w:p>
+            <w:pPr>
+              <w:spacing w:after="160" w:line="278" w:lineRule="auto"/>
+              <w:jc w:val="center"/>
+              <w:cnfStyle w:val="100000000000" w:firstRow="1" w:lastRow="0" w:firstColumn="0" w:lastColumn="0" w:oddVBand="0" w:evenVBand="0" w:oddHBand="0" w:evenHBand="0" w:firstRowFirstColumn="0" w:firstRowLastColumn="0" w:lastRowFirstColumn="0" w:lastRowLastColumn="0"/>
+              <w:rPr>
+                <w:b w:val="0"/>
+                <w:bCs w:val="0"/>
+                <w:sz w:val="20"/>
+                <w:szCs w:val="20"/>
+              </w:rPr>
+            </w:pPr>
+            <w:r>
+              <w:rPr>
+                <w:b w:val="0"/>
+                <w:bCs w:val="0"/>
+                <w:sz w:val="20"/>
+                <w:szCs w:val="20"/>
+              </w:rPr>
+              <w:t>Rest Only</w:t>
+            </w:r>
+          </w:p>
+        </w:tc>
+        <w:tc>
+          <w:tcPr>
+            <w:tcW w:w="1798" w:type="dxa"/>
+            <w:vAlign w:val="center"/>
+            <w:hideMark/>
+          </w:tcPr>
+          <w:p>
+            <w:pPr>
+              <w:spacing w:after="160" w:line="278" w:lineRule="auto"/>
+              <w:jc w:val="center"/>
+              <w:cnfStyle w:val="100000000000" w:firstRow="1" w:lastRow="0" w:firstColumn="0" w:lastColumn="0" w:oddVBand="0" w:evenVBand="0" w:oddHBand="0" w:evenHBand="0" w:firstRowFirstColumn="0" w:firstRowLastColumn="0" w:lastRowFirstColumn="0" w:lastRowLastColumn="0"/>
+              <w:rPr>
+                <w:b w:val="0"/>
+                <w:bCs w:val="0"/>
+                <w:sz w:val="20"/>
+                <w:szCs w:val="20"/>
+              </w:rPr>
+            </w:pPr>
+            <w:r>
+              <w:rPr>
+                <w:b w:val="0"/>
+                <w:bCs w:val="0"/>
+                <w:sz w:val="20"/>
+                <w:szCs w:val="20"/>
+              </w:rPr>
+              <w:t>Combined (Routed)</w:t>
+            </w:r>
+          </w:p>
+        </w:tc>
+        <w:tc>
+          <w:tcPr>
+            <w:tcW w:w="1799" w:type="dxa"/>
+            <w:vAlign w:val="center"/>
+            <w:hideMark/>
+          </w:tcPr>
+          <w:p>
+            <w:pPr>
+              <w:spacing w:after="160" w:line="278" w:lineRule="auto"/>
+              <w:jc w:val="center"/>
+              <w:cnfStyle w:val="100000000000" w:firstRow="1" w:lastRow="0" w:firstColumn="0" w:lastColumn="0" w:oddVBand="0" w:evenVBand="0" w:oddHBand="0" w:evenHBand="0" w:firstRowFirstColumn="0" w:firstRowLastColumn="0" w:lastRowFirstColumn="0" w:lastRowLastColumn="0"/>
+              <w:rPr>
+                <w:b w:val="0"/>
+                <w:bCs w:val="0"/>
+                <w:sz w:val="20"/>
+                <w:szCs w:val="20"/>
+              </w:rPr>
+            </w:pPr>
+            <w:r>
+              <w:rPr>
+                <w:b w:val="0"/>
+                <w:bCs w:val="0"/>
+                <w:sz w:val="20"/>
+                <w:szCs w:val="20"/>
+                <w:lang w:val="el-GR"/>
+              </w:rPr>
+              <w:t xml:space="preserve">Δ </w:t>
+            </w:r>
+            <w:r>
+              <w:rPr>
+                <w:b w:val="0"/>
+                <w:bCs w:val="0"/>
+                <w:sz w:val="20"/>
+                <w:szCs w:val="20"/>
+              </w:rPr>
+              <w:t>vs Baseline</w:t>
+            </w:r>
+          </w:p>
+        </w:tc>
+      </w:tr>
+      <w:tr>
+        <w:trPr>
+          <w:cnfStyle w:val="000000100000" w:firstRow="0" w:lastRow="0" w:firstColumn="0" w:lastColumn="0" w:oddVBand="0" w:evenVBand="0" w:oddHBand="1" w:evenHBand="0" w:firstRowFirstColumn="0" w:firstRowLastColumn="0" w:lastRowFirstColumn="0" w:lastRowLastColumn="0"/>
+          <w:trHeight w:val="233"/>
+        </w:trPr>
+        <w:tc>
+          <w:tcPr>
+            <w:cnfStyle w:val="001000000000" w:firstRow="0" w:lastRow="0" w:firstColumn="1" w:lastColumn="0" w:oddVBand="0" w:evenVBand="0" w:oddHBand="0" w:evenHBand="0" w:firstRowFirstColumn="0" w:firstRowLastColumn="0" w:lastRowFirstColumn="0" w:lastRowLastColumn="0"/>
+            <w:tcW w:w="1798" w:type="dxa"/>
+            <w:vAlign w:val="center"/>
+            <w:hideMark/>
+          </w:tcPr>
+          <w:p>
+            <w:pPr>
+              <w:spacing w:after="160" w:line="278" w:lineRule="auto"/>
+              <w:jc w:val="center"/>
+              <w:rPr>
+                <w:b w:val="0"/>
+                <w:bCs w:val="0"/>
+                <w:sz w:val="20"/>
+                <w:szCs w:val="20"/>
+              </w:rPr>
+            </w:pPr>
+            <w:r>
+              <w:rPr>
+                <w:b w:val="0"/>
+                <w:bCs w:val="0"/>
+                <w:sz w:val="20"/>
+                <w:szCs w:val="20"/>
+              </w:rPr>
+              <w:t>Random Forest</w:t>
+            </w:r>
+          </w:p>
+        </w:tc>
+        <w:tc>
+          <w:tcPr>
+            <w:tcW w:w="1798" w:type="dxa"/>
+            <w:vAlign w:val="center"/>
+            <w:hideMark/>
+          </w:tcPr>
+          <w:p>
+            <w:pPr>
+              <w:spacing w:after="160" w:line="278" w:lineRule="auto"/>
+              <w:jc w:val="center"/>
+              <w:cnfStyle w:val="000000100000" w:firstRow="0" w:lastRow="0" w:firstColumn="0" w:lastColumn="0" w:oddVBand="0" w:evenVBand="0" w:oddHBand="1" w:evenHBand="0" w:firstRowFirstColumn="0" w:firstRowLastColumn="0" w:lastRowFirstColumn="0" w:lastRowLastColumn="0"/>
+              <w:rPr>
+                <w:sz w:val="20"/>
+                <w:szCs w:val="20"/>
+              </w:rPr>
+            </w:pPr>
+            <w:r>
+              <w:rPr>
+                <w:sz w:val="20"/>
+                <w:szCs w:val="20"/>
+              </w:rPr>
+              <w:t>0.865</w:t>
+            </w:r>
+          </w:p>
+        </w:tc>
+        <w:tc>
+          <w:tcPr>
+            <w:tcW w:w="1799" w:type="dxa"/>
+            <w:vAlign w:val="center"/>
+            <w:hideMark/>
+          </w:tcPr>
+          <w:p>
+            <w:pPr>
+              <w:spacing w:after="160" w:line="278" w:lineRule="auto"/>
+              <w:jc w:val="center"/>
+              <w:cnfStyle w:val="000000100000" w:firstRow="0" w:lastRow="0" w:firstColumn="0" w:lastColumn="0" w:oddVBand="0" w:evenVBand="0" w:oddHBand="1" w:evenHBand="0" w:firstRowFirstColumn="0" w:firstRowLastColumn="0" w:lastRowFirstColumn="0" w:lastRowLastColumn="0"/>
+              <w:rPr>
+                <w:sz w:val="20"/>
+                <w:szCs w:val="20"/>
+              </w:rPr>
+            </w:pPr>
+            <w:r>
+              <w:rPr>
+                <w:sz w:val="20"/>
+                <w:szCs w:val="20"/>
+              </w:rPr>
+              <w:t>1.000</w:t>
+            </w:r>
+          </w:p>
+        </w:tc>
+        <w:tc>
+          <w:tcPr>
+            <w:tcW w:w="1798" w:type="dxa"/>
+            <w:vAlign w:val="center"/>
+            <w:hideMark/>
+          </w:tcPr>
+          <w:p>
+            <w:pPr>
+              <w:spacing w:after="160" w:line="278" w:lineRule="auto"/>
+              <w:jc w:val="center"/>
+              <w:cnfStyle w:val="000000100000" w:firstRow="0" w:lastRow="0" w:firstColumn="0" w:lastColumn="0" w:oddVBand="0" w:evenVBand="0" w:oddHBand="1" w:evenHBand="0" w:firstRowFirstColumn="0" w:firstRowLastColumn="0" w:lastRowFirstColumn="0" w:lastRowLastColumn="0"/>
+              <w:rPr>
+                <w:sz w:val="20"/>
+                <w:szCs w:val="20"/>
+              </w:rPr>
+            </w:pPr>
+            <w:r>
+              <w:rPr>
+                <w:sz w:val="20"/>
+                <w:szCs w:val="20"/>
+              </w:rPr>
+              <w:t>0.753</w:t>
+            </w:r>
+          </w:p>
+        </w:tc>
+        <w:tc>
+          <w:tcPr>
+            <w:tcW w:w="1798" w:type="dxa"/>
+            <w:vAlign w:val="center"/>
+            <w:hideMark/>
+          </w:tcPr>
+          <w:p>
+            <w:pPr>
+              <w:spacing w:after="160" w:line="278" w:lineRule="auto"/>
+              <w:jc w:val="center"/>
+              <w:cnfStyle w:val="000000100000" w:firstRow="0" w:lastRow="0" w:firstColumn="0" w:lastColumn="0" w:oddVBand="0" w:evenVBand="0" w:oddHBand="1" w:evenHBand="0" w:firstRowFirstColumn="0" w:firstRowLastColumn="0" w:lastRowFirstColumn="0" w:lastRowLastColumn="0"/>
+              <w:rPr>
+                <w:sz w:val="20"/>
+                <w:szCs w:val="20"/>
+              </w:rPr>
+            </w:pPr>
+            <w:r>
+              <w:rPr>
+                <w:sz w:val="20"/>
+                <w:szCs w:val="20"/>
+              </w:rPr>
+              <w:t>0.894</w:t>
+            </w:r>
+          </w:p>
+        </w:tc>
+        <w:tc>
+          <w:tcPr>
+            <w:tcW w:w="1799" w:type="dxa"/>
+            <w:vAlign w:val="center"/>
+            <w:hideMark/>
+          </w:tcPr>
+          <w:p>
+            <w:pPr>
+              <w:spacing w:after="160" w:line="278" w:lineRule="auto"/>
+              <w:jc w:val="center"/>
+              <w:cnfStyle w:val="000000100000" w:firstRow="0" w:lastRow="0" w:firstColumn="0" w:lastColumn="0" w:oddVBand="0" w:evenVBand="0" w:oddHBand="1" w:evenHBand="0" w:firstRowFirstColumn="0" w:firstRowLastColumn="0" w:lastRowFirstColumn="0" w:lastRowLastColumn="0"/>
+              <w:rPr>
+                <w:sz w:val="20"/>
+                <w:szCs w:val="20"/>
+              </w:rPr>
+            </w:pPr>
+            <w:r>
+              <w:rPr>
+                <w:sz w:val="20"/>
+                <w:szCs w:val="20"/>
+              </w:rPr>
+              <w:t>+0.029</w:t>
+            </w:r>
+          </w:p>
+        </w:tc>
+      </w:tr>
+      <w:tr>
+        <w:trPr>
+          <w:trHeight w:val="405"/>
+        </w:trPr>
+        <w:tc>
+          <w:tcPr>
+            <w:cnfStyle w:val="001000000000" w:firstRow="0" w:lastRow="0" w:firstColumn="1" w:lastColumn="0" w:oddVBand="0" w:evenVBand="0" w:oddHBand="0" w:evenHBand="0" w:firstRowFirstColumn="0" w:firstRowLastColumn="0" w:lastRowFirstColumn="0" w:lastRowLastColumn="0"/>
+            <w:tcW w:w="1798" w:type="dxa"/>
+            <w:vAlign w:val="center"/>
+            <w:hideMark/>
+          </w:tcPr>
+          <w:p>
+            <w:pPr>
+              <w:spacing w:after="160" w:line="278" w:lineRule="auto"/>
+              <w:jc w:val="center"/>
+              <w:rPr>
+                <w:b w:val="0"/>
+                <w:bCs w:val="0"/>
+                <w:sz w:val="20"/>
+                <w:szCs w:val="20"/>
+              </w:rPr>
+            </w:pPr>
+            <w:r>
+              <w:rPr>
+                <w:b w:val="0"/>
+                <w:bCs w:val="0"/>
+                <w:sz w:val="20"/>
+                <w:szCs w:val="20"/>
+              </w:rPr>
+              <w:t>Neural Network</w:t>
+            </w:r>
+          </w:p>
+        </w:tc>
+        <w:tc>
+          <w:tcPr>
+            <w:tcW w:w="1798" w:type="dxa"/>
+            <w:vAlign w:val="center"/>
+            <w:hideMark/>
+          </w:tcPr>
+          <w:p>
+            <w:pPr>
+              <w:spacing w:after="160" w:line="278" w:lineRule="auto"/>
+              <w:jc w:val="center"/>
+              <w:cnfStyle w:val="000000000000" w:firstRow="0" w:lastRow="0" w:firstColumn="0" w:lastColumn="0" w:oddVBand="0" w:evenVBand="0" w:oddHBand="0" w:evenHBand="0" w:firstRowFirstColumn="0" w:firstRowLastColumn="0" w:lastRowFirstColumn="0" w:lastRowLastColumn="0"/>
+              <w:rPr>
+                <w:sz w:val="20"/>
+                <w:szCs w:val="20"/>
+              </w:rPr>
+            </w:pPr>
+            <w:r>
+              <w:rPr>
+                <w:sz w:val="20"/>
+                <w:szCs w:val="20"/>
+              </w:rPr>
+              <w:t>0.842</w:t>
+            </w:r>
+          </w:p>
+        </w:tc>
+        <w:tc>
+          <w:tcPr>
+            <w:tcW w:w="1799" w:type="dxa"/>
+            <w:vAlign w:val="center"/>
+            <w:hideMark/>
+          </w:tcPr>
+          <w:p>
+            <w:pPr>
+              <w:spacing w:after="160" w:line="278" w:lineRule="auto"/>
+              <w:jc w:val="center"/>
+              <w:cnfStyle w:val="000000000000" w:firstRow="0" w:lastRow="0" w:firstColumn="0" w:lastColumn="0" w:oddVBand="0" w:evenVBand="0" w:oddHBand="0" w:evenHBand="0" w:firstRowFirstColumn="0" w:firstRowLastColumn="0" w:lastRowFirstColumn="0" w:lastRowLastColumn="0"/>
+              <w:rPr>
+                <w:sz w:val="20"/>
+                <w:szCs w:val="20"/>
+              </w:rPr>
+            </w:pPr>
+            <w:r>
+              <w:rPr>
+                <w:sz w:val="20"/>
+                <w:szCs w:val="20"/>
+              </w:rPr>
+              <w:t>0.986</w:t>
+            </w:r>
+          </w:p>
+        </w:tc>
+        <w:tc>
+          <w:tcPr>
+            <w:tcW w:w="1798" w:type="dxa"/>
+            <w:vAlign w:val="center"/>
+            <w:hideMark/>
+          </w:tcPr>
+          <w:p>
+            <w:pPr>
+              <w:spacing w:after="160" w:line="278" w:lineRule="auto"/>
+              <w:jc w:val="center"/>
+              <w:cnfStyle w:val="000000000000" w:firstRow="0" w:lastRow="0" w:firstColumn="0" w:lastColumn="0" w:oddVBand="0" w:evenVBand="0" w:oddHBand="0" w:evenHBand="0" w:firstRowFirstColumn="0" w:firstRowLastColumn="0" w:lastRowFirstColumn="0" w:lastRowLastColumn="0"/>
+              <w:rPr>
+                <w:sz w:val="20"/>
+                <w:szCs w:val="20"/>
+              </w:rPr>
+            </w:pPr>
+            <w:r>
+              <w:rPr>
+                <w:sz w:val="20"/>
+                <w:szCs w:val="20"/>
+              </w:rPr>
+              <w:t>0.752</w:t>
+            </w:r>
+          </w:p>
+        </w:tc>
+        <w:tc>
+          <w:tcPr>
+            <w:tcW w:w="1798" w:type="dxa"/>
+            <w:vAlign w:val="center"/>
+            <w:hideMark/>
+          </w:tcPr>
+          <w:p>
+            <w:pPr>
+              <w:spacing w:after="160" w:line="278" w:lineRule="auto"/>
+              <w:jc w:val="center"/>
+              <w:cnfStyle w:val="000000000000" w:firstRow="0" w:lastRow="0" w:firstColumn="0" w:lastColumn="0" w:oddVBand="0" w:evenVBand="0" w:oddHBand="0" w:evenHBand="0" w:firstRowFirstColumn="0" w:firstRowLastColumn="0" w:lastRowFirstColumn="0" w:lastRowLastColumn="0"/>
+              <w:rPr>
+                <w:sz w:val="20"/>
+                <w:szCs w:val="20"/>
+              </w:rPr>
+            </w:pPr>
+            <w:r>
+              <w:rPr>
+                <w:sz w:val="20"/>
+                <w:szCs w:val="20"/>
+              </w:rPr>
+              <w:t>0.865</w:t>
+            </w:r>
+          </w:p>
+        </w:tc>
+        <w:tc>
+          <w:tcPr>
+            <w:tcW w:w="1799" w:type="dxa"/>
+            <w:vAlign w:val="center"/>
+            <w:hideMark/>
+          </w:tcPr>
+          <w:p>
+            <w:pPr>
+              <w:spacing w:after="160" w:line="278" w:lineRule="auto"/>
+              <w:jc w:val="center"/>
+              <w:cnfStyle w:val="000000000000" w:firstRow="0" w:lastRow="0" w:firstColumn="0" w:lastColumn="0" w:oddVBand="0" w:evenVBand="0" w:oddHBand="0" w:evenHBand="0" w:firstRowFirstColumn="0" w:firstRowLastColumn="0" w:lastRowFirstColumn="0" w:lastRowLastColumn="0"/>
+              <w:rPr>
+                <w:sz w:val="20"/>
+                <w:szCs w:val="20"/>
+              </w:rPr>
+            </w:pPr>
+            <w:r>
+              <w:rPr>
+                <w:sz w:val="20"/>
+                <w:szCs w:val="20"/>
+              </w:rPr>
+              <w:t>+0.023</w:t>
+            </w:r>
+          </w:p>
+        </w:tc>
+      </w:tr>
+      <w:tr>
+        <w:trPr>
+          <w:cnfStyle w:val="000000100000" w:firstRow="0" w:lastRow="0" w:firstColumn="0" w:lastColumn="0" w:oddVBand="0" w:evenVBand="0" w:oddHBand="1" w:evenHBand="0" w:firstRowFirstColumn="0" w:firstRowLastColumn="0" w:lastRowFirstColumn="0" w:lastRowLastColumn="0"/>
+          <w:trHeight w:val="70"/>
+        </w:trPr>
+        <w:tc>
+          <w:tcPr>
+            <w:cnfStyle w:val="001000000000" w:firstRow="0" w:lastRow="0" w:firstColumn="1" w:lastColumn="0" w:oddVBand="0" w:evenVBand="0" w:oddHBand="0" w:evenHBand="0" w:firstRowFirstColumn="0" w:firstRowLastColumn="0" w:lastRowFirstColumn="0" w:lastRowLastColumn="0"/>
+            <w:tcW w:w="1798" w:type="dxa"/>
+            <w:vAlign w:val="center"/>
+            <w:hideMark/>
+          </w:tcPr>
+          <w:p>
+            <w:pPr>
+              <w:spacing w:after="160" w:line="278" w:lineRule="auto"/>
+              <w:jc w:val="center"/>
+              <w:rPr>
+                <w:b w:val="0"/>
+                <w:bCs w:val="0"/>
+                <w:sz w:val="20"/>
+                <w:szCs w:val="20"/>
+              </w:rPr>
+            </w:pPr>
+            <w:proofErr w:type="spellStart"/>
+            <w:r>
+              <w:rPr>
+                <w:b w:val="0"/>
+                <w:bCs w:val="0"/>
+                <w:sz w:val="20"/>
+                <w:szCs w:val="20"/>
+              </w:rPr>
+              <w:t>XGBoost</w:t>
+            </w:r>
+            <w:proofErr w:type="spellEnd"/>
+          </w:p>
+        </w:tc>
+        <w:tc>
+          <w:tcPr>
+            <w:tcW w:w="1798" w:type="dxa"/>
+            <w:vAlign w:val="center"/>
+            <w:hideMark/>
+          </w:tcPr>
+          <w:p>
+            <w:pPr>
+              <w:spacing w:after="160" w:line="278" w:lineRule="auto"/>
+              <w:jc w:val="center"/>
+              <w:cnfStyle w:val="000000100000" w:firstRow="0" w:lastRow="0" w:firstColumn="0" w:lastColumn="0" w:oddVBand="0" w:evenVBand="0" w:oddHBand="1" w:evenHBand="0" w:firstRowFirstColumn="0" w:firstRowLastColumn="0" w:lastRowFirstColumn="0" w:lastRowLastColumn="0"/>
+              <w:rPr>
+                <w:sz w:val="20"/>
+                <w:szCs w:val="20"/>
+              </w:rPr>
+            </w:pPr>
+            <w:r>
+              <w:rPr>
+                <w:sz w:val="20"/>
+                <w:szCs w:val="20"/>
+              </w:rPr>
+              <w:t>0.867</w:t>
+            </w:r>
+          </w:p>
+        </w:tc>
+        <w:tc>
+          <w:tcPr>
+            <w:tcW w:w="1799" w:type="dxa"/>
+            <w:vAlign w:val="center"/>
+            <w:hideMark/>
+          </w:tcPr>
+          <w:p>
+            <w:pPr>
+              <w:spacing w:after="160" w:line="278" w:lineRule="auto"/>
+              <w:jc w:val="center"/>
+              <w:cnfStyle w:val="000000100000" w:firstRow="0" w:lastRow="0" w:firstColumn="0" w:lastColumn="0" w:oddVBand="0" w:evenVBand="0" w:oddHBand="1" w:evenHBand="0" w:firstRowFirstColumn="0" w:firstRowLastColumn="0" w:lastRowFirstColumn="0" w:lastRowLastColumn="0"/>
+              <w:rPr>
+                <w:sz w:val="20"/>
+                <w:szCs w:val="20"/>
+              </w:rPr>
+            </w:pPr>
+            <w:r>
+              <w:rPr>
+                <w:sz w:val="20"/>
+                <w:szCs w:val="20"/>
+              </w:rPr>
+              <w:t>0.970</w:t>
+            </w:r>
+          </w:p>
+        </w:tc>
+        <w:tc>
+          <w:tcPr>
+            <w:tcW w:w="1798" w:type="dxa"/>
+            <w:vAlign w:val="center"/>
+            <w:hideMark/>
+          </w:tcPr>
+          <w:p>
+            <w:pPr>
+              <w:spacing w:after="160" w:line="278" w:lineRule="auto"/>
+              <w:jc w:val="center"/>
+              <w:cnfStyle w:val="000000100000" w:firstRow="0" w:lastRow="0" w:firstColumn="0" w:lastColumn="0" w:oddVBand="0" w:evenVBand="0" w:oddHBand="1" w:evenHBand="0" w:firstRowFirstColumn="0" w:firstRowLastColumn="0" w:lastRowFirstColumn="0" w:lastRowLastColumn="0"/>
+              <w:rPr>
+                <w:sz w:val="20"/>
+                <w:szCs w:val="20"/>
+              </w:rPr>
+            </w:pPr>
+            <w:r>
+              <w:rPr>
+                <w:sz w:val="20"/>
+                <w:szCs w:val="20"/>
+              </w:rPr>
+              <w:t>0.696</w:t>
+            </w:r>
+          </w:p>
+        </w:tc>
+        <w:tc>
+          <w:tcPr>
+            <w:tcW w:w="1798" w:type="dxa"/>
+            <w:vAlign w:val="center"/>
+            <w:hideMark/>
+          </w:tcPr>
+          <w:p>
+            <w:pPr>
+              <w:spacing w:after="160" w:line="278" w:lineRule="auto"/>
+              <w:jc w:val="center"/>
+              <w:cnfStyle w:val="000000100000" w:firstRow="0" w:lastRow="0" w:firstColumn="0" w:lastColumn="0" w:oddVBand="0" w:evenVBand="0" w:oddHBand="1" w:evenHBand="0" w:firstRowFirstColumn="0" w:firstRowLastColumn="0" w:lastRowFirstColumn="0" w:lastRowLastColumn="0"/>
+              <w:rPr>
+                <w:sz w:val="20"/>
+                <w:szCs w:val="20"/>
+              </w:rPr>
+            </w:pPr>
+            <w:r>
+              <w:rPr>
+                <w:sz w:val="20"/>
+                <w:szCs w:val="20"/>
+              </w:rPr>
+              <w:t>0.840</w:t>
+            </w:r>
+          </w:p>
+        </w:tc>
+        <w:tc>
+          <w:tcPr>
+            <w:tcW w:w="1799" w:type="dxa"/>
+            <w:vAlign w:val="center"/>
+            <w:hideMark/>
+          </w:tcPr>
+          <w:p>
+            <w:pPr>
+              <w:spacing w:after="160" w:line="278" w:lineRule="auto"/>
+              <w:jc w:val="center"/>
+              <w:cnfStyle w:val="000000100000" w:firstRow="0" w:lastRow="0" w:firstColumn="0" w:lastColumn="0" w:oddVBand="0" w:evenVBand="0" w:oddHBand="1" w:evenHBand="0" w:firstRowFirstColumn="0" w:firstRowLastColumn="0" w:lastRowFirstColumn="0" w:lastRowLastColumn="0"/>
+              <w:rPr>
+                <w:sz w:val="20"/>
+                <w:szCs w:val="20"/>
+              </w:rPr>
+            </w:pPr>
+            <w:r>
+              <w:rPr>
+                <w:sz w:val="20"/>
+                <w:szCs w:val="20"/>
+              </w:rPr>
+              <w:t>−0.027</w:t>
+            </w:r>
+          </w:p>
+        </w:tc>
+      </w:tr>
+    </w:tbl>
+    <w:p>
+      <w:pPr>
+        <w:rPr>
+          <w:b/>
+          <w:bCs/>
+          <w:sz w:val="28"/>
+          <w:szCs w:val="28"/>
+        </w:rPr>
+      </w:pPr>
+    </w:p>
+    <w:p>
+      <w:pPr>
+        <w:rPr>
+          <w:sz w:val="28"/>
+          <w:szCs w:val="28"/>
+        </w:rPr>
+      </w:pPr>
+      <w:r>
+        <w:rPr>
           <w:b/>
           <w:bCs/>
           <w:sz w:val="28"/>
@@ -355,6 +1066,10 @@
         </w:rPr>
       </w:pPr>
       <w:r>
+        <w:rPr>
+          <w:noProof/>
+        </w:rPr>
+        <w:lastRenderedPageBreak/>
         <w:drawing>
           <wp:inline distT="0" distB="0" distL="0" distR="0" wp14:anchorId="05FF933E" wp14:editId="58032DEE">
             <wp:extent cx="5524500" cy="2674267"/>
@@ -396,7 +1111,7 @@
       <w:pPr>
         <w:pStyle w:val="NormalWeb"/>
         <w:rPr>
-          <w:rFonts w:asciiTheme="minorHAnsi" w:eastAsiaTheme="minorEastAsia" w:hAnsiTheme="minorHAnsi" w:hint="eastAsia"/>
+          <w:rFonts w:asciiTheme="minorHAnsi" w:eastAsiaTheme="minorEastAsia" w:hAnsiTheme="minorHAnsi"/>
           <w:sz w:val="28"/>
           <w:szCs w:val="28"/>
         </w:rPr>
@@ -435,7 +1150,9 @@
         <w:jc w:val="center"/>
       </w:pPr>
       <w:r>
-        <w:lastRenderedPageBreak/>
+        <w:rPr>
+          <w:noProof/>
+        </w:rPr>
         <w:drawing>
           <wp:inline distT="0" distB="0" distL="0" distR="0" wp14:anchorId="59C83562" wp14:editId="6778EF39">
             <wp:extent cx="5949694" cy="2562225"/>
@@ -527,6 +1244,9 @@
         <w:jc w:val="center"/>
       </w:pPr>
       <w:r>
+        <w:rPr>
+          <w:noProof/>
+        </w:rPr>
         <w:drawing>
           <wp:inline distT="0" distB="0" distL="0" distR="0" wp14:anchorId="6D72BBD4" wp14:editId="1DBD8BE7">
             <wp:extent cx="4631971" cy="1095375"/>
@@ -600,6 +1320,10 @@
         <w:jc w:val="center"/>
       </w:pPr>
       <w:r>
+        <w:rPr>
+          <w:noProof/>
+        </w:rPr>
+        <w:lastRenderedPageBreak/>
         <w:drawing>
           <wp:inline distT="0" distB="0" distL="0" distR="0" wp14:anchorId="32AD2A0C" wp14:editId="17C57133">
             <wp:extent cx="6782347" cy="2447925"/>
@@ -692,6 +1416,7 @@
         <w:r>
           <w:rPr>
             <w:rStyle w:val="Hyperlink"/>
+            <w:noProof/>
           </w:rPr>
           <w:drawing>
             <wp:inline distT="0" distB="0" distL="0" distR="0" wp14:anchorId="6BBB9B62" wp14:editId="2D440A40">
@@ -743,7 +1468,6 @@
           <w:sz w:val="28"/>
           <w:szCs w:val="28"/>
         </w:rPr>
-        <w:lastRenderedPageBreak/>
         <w:t xml:space="preserve">In the </w:t>
       </w:r>
       <w:r>
@@ -800,6 +1524,9 @@
         <w:jc w:val="center"/>
       </w:pPr>
       <w:r>
+        <w:rPr>
+          <w:noProof/>
+        </w:rPr>
         <w:drawing>
           <wp:inline distT="0" distB="0" distL="0" distR="0" wp14:anchorId="25CBE62F" wp14:editId="33F92B39">
             <wp:extent cx="5057775" cy="3241607"/>
@@ -840,7 +1567,6 @@
     <w:p>
       <w:pPr>
         <w:rPr>
-          <w:rFonts w:hint="eastAsia"/>
           <w:sz w:val="28"/>
           <w:szCs w:val="28"/>
         </w:rPr>
@@ -870,15 +1596,13 @@
       </w:r>
     </w:p>
     <w:p>
-      <w:pPr>
-        <w:rPr>
-          <w:rFonts w:hint="eastAsia"/>
-        </w:rPr>
-      </w:pPr>
       <w:r>
         <w:br w:type="page"/>
       </w:r>
       <w:r>
+        <w:rPr>
+          <w:noProof/>
+        </w:rPr>
         <w:lastRenderedPageBreak/>
         <w:drawing>
           <wp:inline distT="0" distB="0" distL="0" distR="0" wp14:anchorId="3035F9F2" wp14:editId="708D0802">
@@ -917,6 +1641,9 @@
         </w:drawing>
       </w:r>
       <w:r>
+        <w:rPr>
+          <w:noProof/>
+        </w:rPr>
         <w:drawing>
           <wp:inline distT="0" distB="0" distL="0" distR="0" wp14:anchorId="78C35C0D" wp14:editId="663C1399">
             <wp:extent cx="2352675" cy="2158419"/>
@@ -2176,6 +2903,147 @@
       <w:bCs/>
     </w:rPr>
   </w:style>
+  <w:style w:type="table" w:styleId="ListTable2">
+    <w:name w:val="List Table 2"/>
+    <w:basedOn w:val="TableNormal"/>
+    <w:uiPriority w:val="47"/>
+    <w:rsid w:val="005F3E58"/>
+    <w:pPr>
+      <w:spacing w:after="0" w:line="240" w:lineRule="auto"/>
+    </w:pPr>
+    <w:tblPr>
+      <w:tblStyleRowBandSize w:val="1"/>
+      <w:tblStyleColBandSize w:val="1"/>
+      <w:tblBorders>
+        <w:top w:val="single" w:sz="4" w:space="0" w:color="666666" w:themeColor="text1" w:themeTint="99"/>
+        <w:bottom w:val="single" w:sz="4" w:space="0" w:color="666666" w:themeColor="text1" w:themeTint="99"/>
+        <w:insideH w:val="single" w:sz="4" w:space="0" w:color="666666" w:themeColor="text1" w:themeTint="99"/>
+      </w:tblBorders>
+    </w:tblPr>
+    <w:tblStylePr w:type="firstRow">
+      <w:rPr>
+        <w:b/>
+        <w:bCs/>
+      </w:rPr>
+    </w:tblStylePr>
+    <w:tblStylePr w:type="lastRow">
+      <w:rPr>
+        <w:b/>
+        <w:bCs/>
+      </w:rPr>
+    </w:tblStylePr>
+    <w:tblStylePr w:type="firstCol">
+      <w:rPr>
+        <w:b/>
+        <w:bCs/>
+      </w:rPr>
+    </w:tblStylePr>
+    <w:tblStylePr w:type="lastCol">
+      <w:rPr>
+        <w:b/>
+        <w:bCs/>
+      </w:rPr>
+    </w:tblStylePr>
+    <w:tblStylePr w:type="band1Vert">
+      <w:tblPr/>
+      <w:tcPr>
+        <w:shd w:val="clear" w:color="auto" w:fill="CCCCCC" w:themeFill="text1" w:themeFillTint="33"/>
+      </w:tcPr>
+    </w:tblStylePr>
+    <w:tblStylePr w:type="band1Horz">
+      <w:tblPr/>
+      <w:tcPr>
+        <w:shd w:val="clear" w:color="auto" w:fill="CCCCCC" w:themeFill="text1" w:themeFillTint="33"/>
+      </w:tcPr>
+    </w:tblStylePr>
+  </w:style>
+  <w:style w:type="table" w:styleId="TableGrid">
+    <w:name w:val="Table Grid"/>
+    <w:basedOn w:val="TableNormal"/>
+    <w:uiPriority w:val="39"/>
+    <w:rsid w:val="005F3E58"/>
+    <w:pPr>
+      <w:spacing w:after="0" w:line="240" w:lineRule="auto"/>
+    </w:pPr>
+    <w:tblPr>
+      <w:tblBorders>
+        <w:top w:val="single" w:sz="4" w:space="0" w:color="auto"/>
+        <w:left w:val="single" w:sz="4" w:space="0" w:color="auto"/>
+        <w:bottom w:val="single" w:sz="4" w:space="0" w:color="auto"/>
+        <w:right w:val="single" w:sz="4" w:space="0" w:color="auto"/>
+        <w:insideH w:val="single" w:sz="4" w:space="0" w:color="auto"/>
+        <w:insideV w:val="single" w:sz="4" w:space="0" w:color="auto"/>
+      </w:tblBorders>
+    </w:tblPr>
+  </w:style>
+  <w:style w:type="table" w:styleId="ListTable6Colorful-Accent1">
+    <w:name w:val="List Table 6 Colorful Accent 1"/>
+    <w:basedOn w:val="TableNormal"/>
+    <w:uiPriority w:val="51"/>
+    <w:rsid w:val="007B288E"/>
+    <w:pPr>
+      <w:spacing w:after="0" w:line="240" w:lineRule="auto"/>
+    </w:pPr>
+    <w:rPr>
+      <w:color w:val="0F4761" w:themeColor="accent1" w:themeShade="BF"/>
+    </w:rPr>
+    <w:tblPr>
+      <w:tblStyleRowBandSize w:val="1"/>
+      <w:tblStyleColBandSize w:val="1"/>
+      <w:tblBorders>
+        <w:top w:val="single" w:sz="4" w:space="0" w:color="156082" w:themeColor="accent1"/>
+        <w:bottom w:val="single" w:sz="4" w:space="0" w:color="156082" w:themeColor="accent1"/>
+      </w:tblBorders>
+    </w:tblPr>
+    <w:tblStylePr w:type="firstRow">
+      <w:rPr>
+        <w:b/>
+        <w:bCs/>
+      </w:rPr>
+      <w:tblPr/>
+      <w:tcPr>
+        <w:tcBorders>
+          <w:bottom w:val="single" w:sz="4" w:space="0" w:color="156082" w:themeColor="accent1"/>
+        </w:tcBorders>
+      </w:tcPr>
+    </w:tblStylePr>
+    <w:tblStylePr w:type="lastRow">
+      <w:rPr>
+        <w:b/>
+        <w:bCs/>
+      </w:rPr>
+      <w:tblPr/>
+      <w:tcPr>
+        <w:tcBorders>
+          <w:top w:val="double" w:sz="4" w:space="0" w:color="156082" w:themeColor="accent1"/>
+        </w:tcBorders>
+      </w:tcPr>
+    </w:tblStylePr>
+    <w:tblStylePr w:type="firstCol">
+      <w:rPr>
+        <w:b/>
+        <w:bCs/>
+      </w:rPr>
+    </w:tblStylePr>
+    <w:tblStylePr w:type="lastCol">
+      <w:rPr>
+        <w:b/>
+        <w:bCs/>
+      </w:rPr>
+    </w:tblStylePr>
+    <w:tblStylePr w:type="band1Vert">
+      <w:tblPr/>
+      <w:tcPr>
+        <w:shd w:val="clear" w:color="auto" w:fill="C1E4F5" w:themeFill="accent1" w:themeFillTint="33"/>
+      </w:tcPr>
+    </w:tblStylePr>
+    <w:tblStylePr w:type="band1Horz">
+      <w:tblPr/>
+      <w:tcPr>
+        <w:shd w:val="clear" w:color="auto" w:fill="C1E4F5" w:themeFill="accent1" w:themeFillTint="33"/>
+      </w:tcPr>
+    </w:tblStylePr>
+  </w:style>
 </w:styles>
 </file>
 

</xml_diff>